<commit_message>
Circle Language Spec Plan: Normalize formatting: * Recreate table of contents * Check file properties * Check page headers and footers * Check excessive white space or other content in the first 'page' * Try normalizing 'legend' documents.
</commit_message>
<xml_diff>
--- a/Circle Language Spec Plan/2. Future/Main Project/3. Circle Language Spec Steps & Time Planning.docx
+++ b/Circle Language Spec Plan/2. Future/Main Project/3. Circle Language Spec Steps & Time Planning.docx
@@ -16,40 +16,11 @@
       <w:r>
         <w:br/>
       </w:r>
-      <w:r>
-        <w:br/>
-      </w:r>
       <w:bookmarkStart w:id="0" w:name="_Hlk36501917"/>
-      <w:bookmarkStart w:id="1" w:name="_GoBack"/>
-      <w:bookmarkEnd w:id="1"/>
       <w:r>
         <w:t>Steps &amp; Time Planning</w:t>
       </w:r>
       <w:bookmarkEnd w:id="0"/>
-    </w:p>
-    <w:p/>
-    <w:p/>
-    <w:p>
-      <w:pPr>
-        <w:jc w:val="center"/>
-        <w:rPr>
-          <w:b/>
-          <w:bCs/>
-          <w:i/>
-          <w:iCs/>
-          <w:sz w:val="40"/>
-        </w:rPr>
-      </w:pPr>
-      <w:r>
-        <w:rPr>
-          <w:b/>
-          <w:bCs/>
-          <w:i/>
-          <w:iCs/>
-          <w:sz w:val="40"/>
-        </w:rPr>
-        <w:t>-</w:t>
-      </w:r>
     </w:p>
     <w:p>
       <w:pPr>
@@ -203,14 +174,11 @@
       <w:pPr>
         <w:pStyle w:val="Heading2"/>
       </w:pPr>
-      <w:r>
-        <w:br w:type="page"/>
-      </w:r>
-      <w:bookmarkStart w:id="2" w:name="_Toc237706264"/>
+      <w:bookmarkStart w:id="1" w:name="_Toc37540281"/>
       <w:r>
         <w:t>Contents</w:t>
       </w:r>
-      <w:bookmarkEnd w:id="2"/>
+      <w:bookmarkEnd w:id="1"/>
     </w:p>
     <w:p>
       <w:pPr>
@@ -219,9 +187,10 @@
           <w:tab w:val="right" w:leader="dot" w:pos="8630"/>
         </w:tabs>
         <w:rPr>
-          <w:rFonts w:ascii="Times New Roman" w:hAnsi="Times New Roman"/>
-          <w:noProof/>
-          <w:sz w:val="24"/>
+          <w:rFonts w:asciiTheme="minorHAnsi" w:eastAsiaTheme="minorEastAsia" w:hAnsiTheme="minorHAnsi" w:cstheme="minorBidi"/>
+          <w:noProof/>
+          <w:szCs w:val="22"/>
+          <w:lang w:val="nl-NL" w:eastAsia="nl-NL"/>
         </w:rPr>
       </w:pPr>
       <w:r>
@@ -233,6 +202,8 @@
       <w:r>
         <w:fldChar w:fldCharType="separate"/>
       </w:r>
+      <w:bookmarkStart w:id="2" w:name="_GoBack"/>
+      <w:bookmarkEnd w:id="2"/>
       <w:r>
         <w:rPr>
           <w:noProof/>
@@ -255,7 +226,7 @@
         <w:rPr>
           <w:noProof/>
         </w:rPr>
-        <w:instrText xml:space="preserve"> PAGEREF _Toc237706264 \h </w:instrText>
+        <w:instrText xml:space="preserve"> PAGEREF _Toc37540281 \h </w:instrText>
       </w:r>
       <w:r>
         <w:rPr>
@@ -272,7 +243,7 @@
         <w:rPr>
           <w:noProof/>
         </w:rPr>
-        <w:t>2</w:t>
+        <w:t>1</w:t>
       </w:r>
       <w:r>
         <w:rPr>
@@ -288,9 +259,10 @@
           <w:tab w:val="right" w:leader="dot" w:pos="8630"/>
         </w:tabs>
         <w:rPr>
-          <w:rFonts w:ascii="Times New Roman" w:hAnsi="Times New Roman"/>
-          <w:noProof/>
-          <w:sz w:val="24"/>
+          <w:rFonts w:asciiTheme="minorHAnsi" w:eastAsiaTheme="minorEastAsia" w:hAnsiTheme="minorHAnsi" w:cstheme="minorBidi"/>
+          <w:noProof/>
+          <w:szCs w:val="22"/>
+          <w:lang w:val="nl-NL" w:eastAsia="nl-NL"/>
         </w:rPr>
       </w:pPr>
       <w:r>
@@ -315,7 +287,7 @@
         <w:rPr>
           <w:noProof/>
         </w:rPr>
-        <w:instrText xml:space="preserve"> PAGEREF _Toc237706265 \h </w:instrText>
+        <w:instrText xml:space="preserve"> PAGEREF _Toc37540282 \h </w:instrText>
       </w:r>
       <w:r>
         <w:rPr>
@@ -332,7 +304,7 @@
         <w:rPr>
           <w:noProof/>
         </w:rPr>
-        <w:t>3</w:t>
+        <w:t>1</w:t>
       </w:r>
       <w:r>
         <w:rPr>
@@ -348,9 +320,10 @@
           <w:tab w:val="right" w:leader="dot" w:pos="8630"/>
         </w:tabs>
         <w:rPr>
-          <w:rFonts w:ascii="Times New Roman" w:hAnsi="Times New Roman"/>
-          <w:noProof/>
-          <w:sz w:val="24"/>
+          <w:rFonts w:asciiTheme="minorHAnsi" w:eastAsiaTheme="minorEastAsia" w:hAnsiTheme="minorHAnsi" w:cstheme="minorBidi"/>
+          <w:noProof/>
+          <w:szCs w:val="22"/>
+          <w:lang w:val="nl-NL" w:eastAsia="nl-NL"/>
         </w:rPr>
       </w:pPr>
       <w:r>
@@ -375,7 +348,7 @@
         <w:rPr>
           <w:noProof/>
         </w:rPr>
-        <w:instrText xml:space="preserve"> PAGEREF _Toc237706266 \h </w:instrText>
+        <w:instrText xml:space="preserve"> PAGEREF _Toc37540283 \h </w:instrText>
       </w:r>
       <w:r>
         <w:rPr>
@@ -392,7 +365,7 @@
         <w:rPr>
           <w:noProof/>
         </w:rPr>
-        <w:t>3</w:t>
+        <w:t>1</w:t>
       </w:r>
       <w:r>
         <w:rPr>
@@ -408,9 +381,10 @@
           <w:tab w:val="right" w:leader="dot" w:pos="8630"/>
         </w:tabs>
         <w:rPr>
-          <w:rFonts w:ascii="Times New Roman" w:hAnsi="Times New Roman"/>
-          <w:noProof/>
-          <w:sz w:val="24"/>
+          <w:rFonts w:asciiTheme="minorHAnsi" w:eastAsiaTheme="minorEastAsia" w:hAnsiTheme="minorHAnsi" w:cstheme="minorBidi"/>
+          <w:noProof/>
+          <w:szCs w:val="22"/>
+          <w:lang w:val="nl-NL" w:eastAsia="nl-NL"/>
         </w:rPr>
       </w:pPr>
       <w:r>
@@ -435,7 +409,7 @@
         <w:rPr>
           <w:noProof/>
         </w:rPr>
-        <w:instrText xml:space="preserve"> PAGEREF _Toc237706267 \h </w:instrText>
+        <w:instrText xml:space="preserve"> PAGEREF _Toc37540284 \h </w:instrText>
       </w:r>
       <w:r>
         <w:rPr>
@@ -452,7 +426,7 @@
         <w:rPr>
           <w:noProof/>
         </w:rPr>
-        <w:t>3</w:t>
+        <w:t>2</w:t>
       </w:r>
       <w:r>
         <w:rPr>
@@ -468,9 +442,10 @@
           <w:tab w:val="right" w:leader="dot" w:pos="8630"/>
         </w:tabs>
         <w:rPr>
-          <w:rFonts w:ascii="Times New Roman" w:hAnsi="Times New Roman"/>
-          <w:noProof/>
-          <w:sz w:val="24"/>
+          <w:rFonts w:asciiTheme="minorHAnsi" w:eastAsiaTheme="minorEastAsia" w:hAnsiTheme="minorHAnsi" w:cstheme="minorBidi"/>
+          <w:noProof/>
+          <w:szCs w:val="22"/>
+          <w:lang w:val="nl-NL" w:eastAsia="nl-NL"/>
         </w:rPr>
       </w:pPr>
       <w:r>
@@ -495,7 +470,7 @@
         <w:rPr>
           <w:noProof/>
         </w:rPr>
-        <w:instrText xml:space="preserve"> PAGEREF _Toc237706268 \h </w:instrText>
+        <w:instrText xml:space="preserve"> PAGEREF _Toc37540285 \h </w:instrText>
       </w:r>
       <w:r>
         <w:rPr>
@@ -512,7 +487,7 @@
         <w:rPr>
           <w:noProof/>
         </w:rPr>
-        <w:t>5</w:t>
+        <w:t>3</w:t>
       </w:r>
       <w:r>
         <w:rPr>
@@ -528,9 +503,10 @@
           <w:tab w:val="right" w:leader="dot" w:pos="8630"/>
         </w:tabs>
         <w:rPr>
-          <w:rFonts w:ascii="Times New Roman" w:hAnsi="Times New Roman"/>
-          <w:noProof/>
-          <w:sz w:val="24"/>
+          <w:rFonts w:asciiTheme="minorHAnsi" w:eastAsiaTheme="minorEastAsia" w:hAnsiTheme="minorHAnsi" w:cstheme="minorBidi"/>
+          <w:noProof/>
+          <w:szCs w:val="22"/>
+          <w:lang w:val="nl-NL" w:eastAsia="nl-NL"/>
         </w:rPr>
       </w:pPr>
       <w:r>
@@ -555,7 +531,7 @@
         <w:rPr>
           <w:noProof/>
         </w:rPr>
-        <w:instrText xml:space="preserve"> PAGEREF _Toc237706269 \h </w:instrText>
+        <w:instrText xml:space="preserve"> PAGEREF _Toc37540286 \h </w:instrText>
       </w:r>
       <w:r>
         <w:rPr>
@@ -572,7 +548,7 @@
         <w:rPr>
           <w:noProof/>
         </w:rPr>
-        <w:t>6</w:t>
+        <w:t>4</w:t>
       </w:r>
       <w:r>
         <w:rPr>
@@ -588,9 +564,10 @@
           <w:tab w:val="right" w:leader="dot" w:pos="8630"/>
         </w:tabs>
         <w:rPr>
-          <w:rFonts w:ascii="Times New Roman" w:hAnsi="Times New Roman"/>
-          <w:noProof/>
-          <w:sz w:val="24"/>
+          <w:rFonts w:asciiTheme="minorHAnsi" w:eastAsiaTheme="minorEastAsia" w:hAnsiTheme="minorHAnsi" w:cstheme="minorBidi"/>
+          <w:noProof/>
+          <w:szCs w:val="22"/>
+          <w:lang w:val="nl-NL" w:eastAsia="nl-NL"/>
         </w:rPr>
       </w:pPr>
       <w:r>
@@ -615,7 +592,7 @@
         <w:rPr>
           <w:noProof/>
         </w:rPr>
-        <w:instrText xml:space="preserve"> PAGEREF _Toc237706270 \h </w:instrText>
+        <w:instrText xml:space="preserve"> PAGEREF _Toc37540287 \h </w:instrText>
       </w:r>
       <w:r>
         <w:rPr>
@@ -632,7 +609,7 @@
         <w:rPr>
           <w:noProof/>
         </w:rPr>
-        <w:t>6</w:t>
+        <w:t>4</w:t>
       </w:r>
       <w:r>
         <w:rPr>
@@ -648,9 +625,10 @@
           <w:tab w:val="right" w:leader="dot" w:pos="8630"/>
         </w:tabs>
         <w:rPr>
-          <w:rFonts w:ascii="Times New Roman" w:hAnsi="Times New Roman"/>
-          <w:noProof/>
-          <w:sz w:val="24"/>
+          <w:rFonts w:asciiTheme="minorHAnsi" w:eastAsiaTheme="minorEastAsia" w:hAnsiTheme="minorHAnsi" w:cstheme="minorBidi"/>
+          <w:noProof/>
+          <w:szCs w:val="22"/>
+          <w:lang w:val="nl-NL" w:eastAsia="nl-NL"/>
         </w:rPr>
       </w:pPr>
       <w:r>
@@ -675,7 +653,7 @@
         <w:rPr>
           <w:noProof/>
         </w:rPr>
-        <w:instrText xml:space="preserve"> PAGEREF _Toc237706271 \h </w:instrText>
+        <w:instrText xml:space="preserve"> PAGEREF _Toc37540288 \h </w:instrText>
       </w:r>
       <w:r>
         <w:rPr>
@@ -692,7 +670,7 @@
         <w:rPr>
           <w:noProof/>
         </w:rPr>
-        <w:t>6</w:t>
+        <w:t>4</w:t>
       </w:r>
       <w:r>
         <w:rPr>
@@ -708,16 +686,17 @@
           <w:tab w:val="right" w:leader="dot" w:pos="8630"/>
         </w:tabs>
         <w:rPr>
-          <w:rFonts w:ascii="Times New Roman" w:hAnsi="Times New Roman"/>
-          <w:noProof/>
-          <w:sz w:val="24"/>
-        </w:rPr>
-      </w:pPr>
-      <w:r>
-        <w:rPr>
-          <w:noProof/>
-        </w:rPr>
-        <w:t>Unrealistict</w:t>
+          <w:rFonts w:asciiTheme="minorHAnsi" w:eastAsiaTheme="minorEastAsia" w:hAnsiTheme="minorHAnsi" w:cstheme="minorBidi"/>
+          <w:noProof/>
+          <w:szCs w:val="22"/>
+          <w:lang w:val="nl-NL" w:eastAsia="nl-NL"/>
+        </w:rPr>
+      </w:pPr>
+      <w:r>
+        <w:rPr>
+          <w:noProof/>
+        </w:rPr>
+        <w:t>Unrealistic</w:t>
       </w:r>
       <w:r>
         <w:rPr>
@@ -735,7 +714,7 @@
         <w:rPr>
           <w:noProof/>
         </w:rPr>
-        <w:instrText xml:space="preserve"> PAGEREF _Toc237706272 \h </w:instrText>
+        <w:instrText xml:space="preserve"> PAGEREF _Toc37540289 \h </w:instrText>
       </w:r>
       <w:r>
         <w:rPr>
@@ -752,7 +731,7 @@
         <w:rPr>
           <w:noProof/>
         </w:rPr>
-        <w:t>6</w:t>
+        <w:t>4</w:t>
       </w:r>
       <w:r>
         <w:rPr>
@@ -768,9 +747,10 @@
           <w:tab w:val="right" w:leader="dot" w:pos="8630"/>
         </w:tabs>
         <w:rPr>
-          <w:rFonts w:ascii="Times New Roman" w:hAnsi="Times New Roman"/>
-          <w:noProof/>
-          <w:sz w:val="24"/>
+          <w:rFonts w:asciiTheme="minorHAnsi" w:eastAsiaTheme="minorEastAsia" w:hAnsiTheme="minorHAnsi" w:cstheme="minorBidi"/>
+          <w:noProof/>
+          <w:szCs w:val="22"/>
+          <w:lang w:val="nl-NL" w:eastAsia="nl-NL"/>
         </w:rPr>
       </w:pPr>
       <w:r>
@@ -795,7 +775,7 @@
         <w:rPr>
           <w:noProof/>
         </w:rPr>
-        <w:instrText xml:space="preserve"> PAGEREF _Toc237706273 \h </w:instrText>
+        <w:instrText xml:space="preserve"> PAGEREF _Toc37540290 \h </w:instrText>
       </w:r>
       <w:r>
         <w:rPr>
@@ -812,7 +792,7 @@
         <w:rPr>
           <w:noProof/>
         </w:rPr>
-        <w:t>6</w:t>
+        <w:t>4</w:t>
       </w:r>
       <w:r>
         <w:rPr>
@@ -828,9 +808,10 @@
           <w:tab w:val="right" w:leader="dot" w:pos="8630"/>
         </w:tabs>
         <w:rPr>
-          <w:rFonts w:ascii="Times New Roman" w:hAnsi="Times New Roman"/>
-          <w:noProof/>
-          <w:sz w:val="24"/>
+          <w:rFonts w:asciiTheme="minorHAnsi" w:eastAsiaTheme="minorEastAsia" w:hAnsiTheme="minorHAnsi" w:cstheme="minorBidi"/>
+          <w:noProof/>
+          <w:szCs w:val="22"/>
+          <w:lang w:val="nl-NL" w:eastAsia="nl-NL"/>
         </w:rPr>
       </w:pPr>
       <w:r>
@@ -855,7 +836,7 @@
         <w:rPr>
           <w:noProof/>
         </w:rPr>
-        <w:instrText xml:space="preserve"> PAGEREF _Toc237706274 \h </w:instrText>
+        <w:instrText xml:space="preserve"> PAGEREF _Toc37540291 \h </w:instrText>
       </w:r>
       <w:r>
         <w:rPr>
@@ -872,7 +853,7 @@
         <w:rPr>
           <w:noProof/>
         </w:rPr>
-        <w:t>6</w:t>
+        <w:t>4</w:t>
       </w:r>
       <w:r>
         <w:rPr>
@@ -888,9 +869,10 @@
           <w:tab w:val="right" w:leader="dot" w:pos="8630"/>
         </w:tabs>
         <w:rPr>
-          <w:rFonts w:ascii="Times New Roman" w:hAnsi="Times New Roman"/>
-          <w:noProof/>
-          <w:sz w:val="24"/>
+          <w:rFonts w:asciiTheme="minorHAnsi" w:eastAsiaTheme="minorEastAsia" w:hAnsiTheme="minorHAnsi" w:cstheme="minorBidi"/>
+          <w:noProof/>
+          <w:szCs w:val="22"/>
+          <w:lang w:val="nl-NL" w:eastAsia="nl-NL"/>
         </w:rPr>
       </w:pPr>
       <w:r>
@@ -915,7 +897,7 @@
         <w:rPr>
           <w:noProof/>
         </w:rPr>
-        <w:instrText xml:space="preserve"> PAGEREF _Toc237706275 \h </w:instrText>
+        <w:instrText xml:space="preserve"> PAGEREF _Toc37540292 \h </w:instrText>
       </w:r>
       <w:r>
         <w:rPr>
@@ -932,7 +914,7 @@
         <w:rPr>
           <w:noProof/>
         </w:rPr>
-        <w:t>7</w:t>
+        <w:t>4</w:t>
       </w:r>
       <w:r>
         <w:rPr>
@@ -950,10 +932,7 @@
       <w:pPr>
         <w:pStyle w:val="Heading2"/>
       </w:pPr>
-      <w:r>
-        <w:br w:type="page"/>
-      </w:r>
-      <w:bookmarkStart w:id="3" w:name="_Toc237706265"/>
+      <w:bookmarkStart w:id="3" w:name="_Toc37540282"/>
       <w:r>
         <w:t>Purpose of this Document</w:t>
       </w:r>
@@ -1046,7 +1025,7 @@
       <w:pPr>
         <w:pStyle w:val="Heading2"/>
       </w:pPr>
-      <w:bookmarkStart w:id="4" w:name="_Toc237706266"/>
+      <w:bookmarkStart w:id="4" w:name="_Toc37540283"/>
       <w:r>
         <w:t>Considerations</w:t>
       </w:r>
@@ -1099,16 +1078,32 @@
     </w:p>
     <w:p>
       <w:pPr>
+        <w:rPr>
+          <w:rFonts w:ascii="Arial" w:hAnsi="Arial" w:cs="Arial"/>
+          <w:b/>
+          <w:bCs/>
+          <w:iCs/>
+          <w:sz w:val="36"/>
+          <w:szCs w:val="28"/>
+        </w:rPr>
+      </w:pPr>
+      <w:bookmarkStart w:id="5" w:name="_Hlk32786317"/>
+      <w:r>
+        <w:br w:type="page"/>
+      </w:r>
+    </w:p>
+    <w:p>
+      <w:pPr>
         <w:pStyle w:val="Heading2"/>
       </w:pPr>
-      <w:bookmarkStart w:id="5" w:name="_Toc237706267"/>
-      <w:bookmarkStart w:id="6" w:name="_Hlk32786317"/>
-      <w:r>
+      <w:bookmarkStart w:id="6" w:name="_Toc37540284"/>
+      <w:r>
+        <w:lastRenderedPageBreak/>
         <w:t>Work Items</w:t>
       </w:r>
-      <w:bookmarkEnd w:id="5"/>
-    </w:p>
-    <w:bookmarkEnd w:id="6"/>
+      <w:bookmarkEnd w:id="6"/>
+    </w:p>
+    <w:bookmarkEnd w:id="5"/>
     <w:p>
       <w:r>
         <w:rPr>
@@ -2097,6 +2092,7 @@
         <w:ind w:left="568"/>
       </w:pPr>
       <w:r>
+        <w:lastRenderedPageBreak/>
         <w:t xml:space="preserve">- Input Output </w:t>
       </w:r>
       <w:r>
@@ -2971,7 +2967,7 @@
       </w:pPr>
       <w:bookmarkStart w:id="15" w:name="_Toc190249637"/>
       <w:bookmarkStart w:id="16" w:name="_Toc218705510"/>
-      <w:bookmarkStart w:id="17" w:name="_Toc237706268"/>
+      <w:bookmarkStart w:id="17" w:name="_Toc37540285"/>
       <w:r>
         <w:t>Total Points</w:t>
       </w:r>
@@ -3005,8 +3001,9 @@
           <w:color w:val="FF0000"/>
         </w:rPr>
       </w:pPr>
-      <w:bookmarkStart w:id="18" w:name="_Toc237706269"/>
-      <w:r>
+      <w:bookmarkStart w:id="18" w:name="_Toc37540286"/>
+      <w:r>
+        <w:lastRenderedPageBreak/>
         <w:t>Reverse Planning</w:t>
       </w:r>
       <w:bookmarkEnd w:id="18"/>
@@ -3127,7 +3124,7 @@
       </w:pPr>
       <w:bookmarkStart w:id="19" w:name="_Toc190249638"/>
       <w:bookmarkStart w:id="20" w:name="_Toc218705511"/>
-      <w:bookmarkStart w:id="21" w:name="_Toc237706270"/>
+      <w:bookmarkStart w:id="21" w:name="_Toc37540287"/>
       <w:r>
         <w:t>Velocity</w:t>
       </w:r>
@@ -3210,7 +3207,7 @@
       <w:pPr>
         <w:pStyle w:val="Heading2"/>
       </w:pPr>
-      <w:bookmarkStart w:id="22" w:name="_Toc237706271"/>
+      <w:bookmarkStart w:id="22" w:name="_Toc37540288"/>
       <w:r>
         <w:t>Samples</w:t>
       </w:r>
@@ -3239,7 +3236,7 @@
       <w:pPr>
         <w:pStyle w:val="Heading2"/>
       </w:pPr>
-      <w:bookmarkStart w:id="23" w:name="_Toc237706272"/>
+      <w:bookmarkStart w:id="23" w:name="_Toc37540289"/>
       <w:r>
         <w:t>Unrealistic</w:t>
       </w:r>
@@ -3289,8 +3286,8 @@
       <w:pPr>
         <w:pStyle w:val="Heading2"/>
       </w:pPr>
-      <w:bookmarkStart w:id="24" w:name="_Toc237706273"/>
-      <w:bookmarkStart w:id="25" w:name="_Toc218705515"/>
+      <w:bookmarkStart w:id="24" w:name="_Toc218705515"/>
+      <w:bookmarkStart w:id="25" w:name="_Toc37540290"/>
       <w:r>
         <w:t xml:space="preserve">More </w:t>
       </w:r>
@@ -3300,7 +3297,7 @@
       <w:r>
         <w:t>onsiderations</w:t>
       </w:r>
-      <w:bookmarkEnd w:id="24"/>
+      <w:bookmarkEnd w:id="25"/>
     </w:p>
     <w:p>
       <w:r>
@@ -3372,11 +3369,11 @@
       <w:pPr>
         <w:pStyle w:val="Heading2"/>
       </w:pPr>
-      <w:bookmarkStart w:id="26" w:name="_Toc237706274"/>
+      <w:bookmarkStart w:id="26" w:name="_Toc37540291"/>
       <w:r>
         <w:t xml:space="preserve">Overview for </w:t>
       </w:r>
-      <w:bookmarkEnd w:id="25"/>
+      <w:bookmarkEnd w:id="24"/>
       <w:r>
         <w:t>Progress Monitoring</w:t>
       </w:r>
@@ -3796,7 +3793,7 @@
       <w:pPr>
         <w:pStyle w:val="Heading2"/>
       </w:pPr>
-      <w:bookmarkStart w:id="27" w:name="_Toc237706275"/>
+      <w:bookmarkStart w:id="27" w:name="_Toc37540292"/>
       <w:r>
         <w:t>Eventual Time-Cost</w:t>
       </w:r>
@@ -3823,6 +3820,7 @@
     </w:p>
     <w:p>
       <w:r>
+        <w:lastRenderedPageBreak/>
         <w:t xml:space="preserve">Phase 1:  </w:t>
       </w:r>
       <w:r>
@@ -5672,6 +5670,7 @@
     <w:basedOn w:val="Normal"/>
     <w:next w:val="Normal"/>
     <w:autoRedefine/>
+    <w:uiPriority w:val="39"/>
     <w:rsid w:val="00BA530A"/>
   </w:style>
   <w:style w:type="paragraph" w:styleId="TOC2">

</xml_diff>